<commit_message>
Algorithm is good to go
</commit_message>
<xml_diff>
--- a/algorithm.docx
+++ b/algorithm.docx
@@ -1,6 +1,6 @@
 
 <file path=word/document.xml><?xml version="1.0" encoding="utf-8"?>
-<w:document xmlns:wpc="http://schemas.microsoft.com/office/word/2010/wordprocessingCanvas" xmlns:cx="http://schemas.microsoft.com/office/drawing/2014/chartex" xmlns:cx1="http://schemas.microsoft.com/office/drawing/2015/9/8/chartex" xmlns:cx2="http://schemas.microsoft.com/office/drawing/2015/10/21/chartex" xmlns:cx3="http://schemas.microsoft.com/office/drawing/2016/5/9/chartex" xmlns:cx4="http://schemas.microsoft.com/office/drawing/2016/5/10/chartex" xmlns:cx5="http://schemas.microsoft.com/office/drawing/2016/5/11/chartex" xmlns:cx6="http://schemas.microsoft.com/office/drawing/2016/5/12/chartex" xmlns:cx7="http://schemas.microsoft.com/office/drawing/2016/5/13/chartex" xmlns:cx8="http://schemas.microsoft.com/office/drawing/2016/5/14/chartex" xmlns:mc="http://schemas.openxmlformats.org/markup-compatibility/2006" xmlns:aink="http://schemas.microsoft.com/office/drawing/2016/ink" xmlns:am3d="http://schemas.microsoft.com/office/drawing/2017/model3d" xmlns:o="urn:schemas-microsoft-com:office:office" xmlns:r="http://schemas.openxmlformats.org/officeDocument/2006/relationships" xmlns:m="http://schemas.openxmlformats.org/officeDocument/2006/math" xmlns:v="urn:schemas-microsoft-com:vml" xmlns:wp14="http://schemas.microsoft.com/office/word/2010/wordprocessingDrawing" xmlns:wp="http://schemas.openxmlformats.org/drawingml/2006/wordprocessingDrawing" xmlns:w10="urn:schemas-microsoft-com:office:word" xmlns:w="http://schemas.openxmlformats.org/wordprocessingml/2006/main" xmlns:w14="http://schemas.microsoft.com/office/word/2010/wordml" xmlns:w15="http://schemas.microsoft.com/office/word/2012/wordml" xmlns:w16cex="http://schemas.microsoft.com/office/word/2018/wordml/cex" xmlns:w16cid="http://schemas.microsoft.com/office/word/2016/wordml/cid" xmlns:w16="http://schemas.microsoft.com/office/word/2018/wordml" xmlns:w16sdtdh="http://schemas.microsoft.com/office/word/2020/wordml/sdtdatahash" xmlns:w16se="http://schemas.microsoft.com/office/word/2015/wordml/symex" xmlns:wpg="http://schemas.microsoft.com/office/word/2010/wordprocessingGroup" xmlns:wpi="http://schemas.microsoft.com/office/word/2010/wordprocessingInk" xmlns:wne="http://schemas.microsoft.com/office/word/2006/wordml" xmlns:wps="http://schemas.microsoft.com/office/word/2010/wordprocessingShape" mc:Ignorable="w14 w15 w16se w16cid w16 w16cex w16sdtdh wp14">
+<w:document xmlns:wpc="http://schemas.microsoft.com/office/word/2010/wordprocessingCanvas" xmlns:cx="http://schemas.microsoft.com/office/drawing/2014/chartex" xmlns:cx1="http://schemas.microsoft.com/office/drawing/2015/9/8/chartex" xmlns:cx2="http://schemas.microsoft.com/office/drawing/2015/10/21/chartex" xmlns:cx3="http://schemas.microsoft.com/office/drawing/2016/5/9/chartex" xmlns:cx4="http://schemas.microsoft.com/office/drawing/2016/5/10/chartex" xmlns:cx5="http://schemas.microsoft.com/office/drawing/2016/5/11/chartex" xmlns:cx6="http://schemas.microsoft.com/office/drawing/2016/5/12/chartex" xmlns:cx7="http://schemas.microsoft.com/office/drawing/2016/5/13/chartex" xmlns:cx8="http://schemas.microsoft.com/office/drawing/2016/5/14/chartex" xmlns:mc="http://schemas.openxmlformats.org/markup-compatibility/2006" xmlns:aink="http://schemas.microsoft.com/office/drawing/2016/ink" xmlns:am3d="http://schemas.microsoft.com/office/drawing/2017/model3d" xmlns:o="urn:schemas-microsoft-com:office:office" xmlns:oel="http://schemas.microsoft.com/office/2019/extlst" xmlns:r="http://schemas.openxmlformats.org/officeDocument/2006/relationships" xmlns:m="http://schemas.openxmlformats.org/officeDocument/2006/math" xmlns:v="urn:schemas-microsoft-com:vml" xmlns:wp14="http://schemas.microsoft.com/office/word/2010/wordprocessingDrawing" xmlns:wp="http://schemas.openxmlformats.org/drawingml/2006/wordprocessingDrawing" xmlns:w10="urn:schemas-microsoft-com:office:word" xmlns:w="http://schemas.openxmlformats.org/wordprocessingml/2006/main" xmlns:w14="http://schemas.microsoft.com/office/word/2010/wordml" xmlns:w15="http://schemas.microsoft.com/office/word/2012/wordml" xmlns:w16cex="http://schemas.microsoft.com/office/word/2018/wordml/cex" xmlns:w16cid="http://schemas.microsoft.com/office/word/2016/wordml/cid" xmlns:w16="http://schemas.microsoft.com/office/word/2018/wordml" xmlns:w16du="http://schemas.microsoft.com/office/word/2023/wordml/word16du" xmlns:w16sdtdh="http://schemas.microsoft.com/office/word/2020/wordml/sdtdatahash" xmlns:w16se="http://schemas.microsoft.com/office/word/2015/wordml/symex" xmlns:wpg="http://schemas.microsoft.com/office/word/2010/wordprocessingGroup" xmlns:wpi="http://schemas.microsoft.com/office/word/2010/wordprocessingInk" xmlns:wne="http://schemas.microsoft.com/office/word/2006/wordml" xmlns:wps="http://schemas.microsoft.com/office/word/2010/wordprocessingShape" mc:Ignorable="w14 w15 w16se w16cid w16 w16cex w16sdtdh w16du wp14">
   <w:body>
     <w:p>
       <w:pPr>
@@ -9,8 +9,18 @@
           <w:ilvl w:val="0"/>
           <w:numId w:val="1"/>
         </w:numPr>
-      </w:pPr>
-      <w:r>
+        <w:rPr>
+          <w:rFonts w:ascii="Times New Roman" w:hAnsi="Times New Roman" w:cs="Times New Roman"/>
+          <w:sz w:val="24"/>
+          <w:szCs w:val="24"/>
+        </w:rPr>
+      </w:pPr>
+      <w:r>
+        <w:rPr>
+          <w:rFonts w:ascii="Times New Roman" w:hAnsi="Times New Roman" w:cs="Times New Roman"/>
+          <w:sz w:val="24"/>
+          <w:szCs w:val="24"/>
+        </w:rPr>
         <w:t xml:space="preserve">Write algorithm for Lab1 here. </w:t>
       </w:r>
     </w:p>
@@ -21,19 +31,575 @@
           <w:ilvl w:val="0"/>
           <w:numId w:val="1"/>
         </w:numPr>
-      </w:pPr>
-      <w:r>
+        <w:rPr>
+          <w:rFonts w:ascii="Times New Roman" w:hAnsi="Times New Roman" w:cs="Times New Roman"/>
+          <w:sz w:val="24"/>
+          <w:szCs w:val="24"/>
+        </w:rPr>
+      </w:pPr>
+      <w:r>
+        <w:rPr>
+          <w:rFonts w:ascii="Times New Roman" w:hAnsi="Times New Roman" w:cs="Times New Roman"/>
+          <w:sz w:val="24"/>
+          <w:szCs w:val="24"/>
+        </w:rPr>
         <w:t>Remember to follow the rules of what makes a good algorithm from Notes #2.</w:t>
       </w:r>
     </w:p>
-    <w:p/>
+    <w:p>
+      <w:pPr>
+        <w:rPr>
+          <w:rFonts w:ascii="Times New Roman" w:hAnsi="Times New Roman" w:cs="Times New Roman"/>
+        </w:rPr>
+      </w:pPr>
+    </w:p>
     <w:p>
       <w:pPr>
         <w:pStyle w:val="Title"/>
-      </w:pPr>
-      <w:r>
+        <w:rPr>
+          <w:rFonts w:ascii="Times New Roman" w:hAnsi="Times New Roman" w:cs="Times New Roman"/>
+          <w:sz w:val="24"/>
+          <w:szCs w:val="24"/>
+        </w:rPr>
+      </w:pPr>
+      <w:r>
+        <w:rPr>
+          <w:rFonts w:ascii="Times New Roman" w:hAnsi="Times New Roman" w:cs="Times New Roman"/>
+          <w:sz w:val="24"/>
+          <w:szCs w:val="24"/>
+        </w:rPr>
         <w:t>Algorithm</w:t>
       </w:r>
+    </w:p>
+    <w:p>
+      <w:pPr>
+        <w:rPr>
+          <w:rFonts w:ascii="Times New Roman" w:hAnsi="Times New Roman" w:cs="Times New Roman"/>
+        </w:rPr>
+      </w:pPr>
+    </w:p>
+    <w:p>
+      <w:pPr>
+        <w:pStyle w:val="ListParagraph"/>
+        <w:numPr>
+          <w:ilvl w:val="0"/>
+          <w:numId w:val="2"/>
+        </w:numPr>
+        <w:rPr>
+          <w:rFonts w:ascii="Times New Roman" w:hAnsi="Times New Roman" w:cs="Times New Roman"/>
+        </w:rPr>
+      </w:pPr>
+      <w:r>
+        <w:rPr>
+          <w:rFonts w:ascii="Times New Roman" w:hAnsi="Times New Roman" w:cs="Times New Roman"/>
+        </w:rPr>
+        <w:t xml:space="preserve">Prompt user to input </w:t>
+      </w:r>
+      <w:r>
+        <w:rPr>
+          <w:rFonts w:ascii="Times New Roman" w:hAnsi="Times New Roman" w:cs="Times New Roman"/>
+        </w:rPr>
+        <w:t>hill type</w:t>
+      </w:r>
+    </w:p>
+    <w:p>
+      <w:pPr>
+        <w:pStyle w:val="ListParagraph"/>
+        <w:numPr>
+          <w:ilvl w:val="0"/>
+          <w:numId w:val="2"/>
+        </w:numPr>
+        <w:rPr>
+          <w:rFonts w:ascii="Times New Roman" w:hAnsi="Times New Roman" w:cs="Times New Roman"/>
+        </w:rPr>
+      </w:pPr>
+      <w:r>
+        <w:rPr>
+          <w:rFonts w:ascii="Times New Roman" w:hAnsi="Times New Roman" w:cs="Times New Roman"/>
+        </w:rPr>
+        <w:t>If user inputs</w:t>
+      </w:r>
+      <w:r>
+        <w:rPr>
+          <w:rFonts w:ascii="Times New Roman" w:hAnsi="Times New Roman" w:cs="Times New Roman"/>
+        </w:rPr>
+        <w:t xml:space="preserve"> </w:t>
+      </w:r>
+      <w:r>
+        <w:rPr>
+          <w:rFonts w:ascii="Times New Roman" w:hAnsi="Times New Roman" w:cs="Times New Roman"/>
+        </w:rPr>
+        <w:t>normal hill:</w:t>
+      </w:r>
+    </w:p>
+    <w:p>
+      <w:pPr>
+        <w:pStyle w:val="ListParagraph"/>
+        <w:numPr>
+          <w:ilvl w:val="1"/>
+          <w:numId w:val="2"/>
+        </w:numPr>
+        <w:rPr>
+          <w:rFonts w:ascii="Times New Roman" w:hAnsi="Times New Roman" w:cs="Times New Roman"/>
+        </w:rPr>
+      </w:pPr>
+      <w:r>
+        <w:rPr>
+          <w:rFonts w:ascii="Times New Roman" w:hAnsi="Times New Roman" w:cs="Times New Roman"/>
+        </w:rPr>
+        <w:t>Height = 46</w:t>
+      </w:r>
+    </w:p>
+    <w:p>
+      <w:pPr>
+        <w:pStyle w:val="ListParagraph"/>
+        <w:numPr>
+          <w:ilvl w:val="1"/>
+          <w:numId w:val="2"/>
+        </w:numPr>
+        <w:rPr>
+          <w:rFonts w:ascii="Times New Roman" w:hAnsi="Times New Roman" w:cs="Times New Roman"/>
+        </w:rPr>
+      </w:pPr>
+      <w:r>
+        <w:rPr>
+          <w:rFonts w:ascii="Times New Roman" w:hAnsi="Times New Roman" w:cs="Times New Roman"/>
+        </w:rPr>
+        <w:t>Points per M = 2</w:t>
+      </w:r>
+    </w:p>
+    <w:p>
+      <w:pPr>
+        <w:pStyle w:val="ListParagraph"/>
+        <w:numPr>
+          <w:ilvl w:val="1"/>
+          <w:numId w:val="2"/>
+        </w:numPr>
+        <w:rPr>
+          <w:rFonts w:ascii="Times New Roman" w:hAnsi="Times New Roman" w:cs="Times New Roman"/>
+        </w:rPr>
+      </w:pPr>
+      <w:r>
+        <w:rPr>
+          <w:rFonts w:ascii="Times New Roman" w:hAnsi="Times New Roman" w:cs="Times New Roman"/>
+        </w:rPr>
+        <w:t>Par(distance)=90</w:t>
+      </w:r>
+    </w:p>
+    <w:p>
+      <w:pPr>
+        <w:pStyle w:val="ListParagraph"/>
+        <w:numPr>
+          <w:ilvl w:val="0"/>
+          <w:numId w:val="2"/>
+        </w:numPr>
+        <w:rPr>
+          <w:rFonts w:ascii="Times New Roman" w:hAnsi="Times New Roman" w:cs="Times New Roman"/>
+        </w:rPr>
+      </w:pPr>
+      <w:r>
+        <w:rPr>
+          <w:rFonts w:ascii="Times New Roman" w:hAnsi="Times New Roman" w:cs="Times New Roman"/>
+        </w:rPr>
+        <w:t>Elif user inputs large hill:</w:t>
+      </w:r>
+    </w:p>
+    <w:p>
+      <w:pPr>
+        <w:pStyle w:val="ListParagraph"/>
+        <w:numPr>
+          <w:ilvl w:val="1"/>
+          <w:numId w:val="2"/>
+        </w:numPr>
+        <w:rPr>
+          <w:rFonts w:ascii="Times New Roman" w:hAnsi="Times New Roman" w:cs="Times New Roman"/>
+        </w:rPr>
+      </w:pPr>
+      <w:r>
+        <w:rPr>
+          <w:rFonts w:ascii="Times New Roman" w:hAnsi="Times New Roman" w:cs="Times New Roman"/>
+        </w:rPr>
+        <w:t>Height = 70</w:t>
+      </w:r>
+    </w:p>
+    <w:p>
+      <w:pPr>
+        <w:pStyle w:val="ListParagraph"/>
+        <w:numPr>
+          <w:ilvl w:val="1"/>
+          <w:numId w:val="2"/>
+        </w:numPr>
+        <w:rPr>
+          <w:rFonts w:ascii="Times New Roman" w:hAnsi="Times New Roman" w:cs="Times New Roman"/>
+        </w:rPr>
+      </w:pPr>
+      <w:r>
+        <w:rPr>
+          <w:rFonts w:ascii="Times New Roman" w:hAnsi="Times New Roman" w:cs="Times New Roman"/>
+        </w:rPr>
+        <w:t>Points per meter = 1.8</w:t>
+      </w:r>
+    </w:p>
+    <w:p>
+      <w:pPr>
+        <w:pStyle w:val="ListParagraph"/>
+        <w:numPr>
+          <w:ilvl w:val="1"/>
+          <w:numId w:val="2"/>
+        </w:numPr>
+        <w:rPr>
+          <w:rFonts w:ascii="Times New Roman" w:hAnsi="Times New Roman" w:cs="Times New Roman"/>
+        </w:rPr>
+      </w:pPr>
+      <w:r>
+        <w:rPr>
+          <w:rFonts w:ascii="Times New Roman" w:hAnsi="Times New Roman" w:cs="Times New Roman"/>
+        </w:rPr>
+        <w:t>Par(distance) = 120</w:t>
+      </w:r>
+    </w:p>
+    <w:p>
+      <w:pPr>
+        <w:pStyle w:val="ListParagraph"/>
+        <w:numPr>
+          <w:ilvl w:val="0"/>
+          <w:numId w:val="2"/>
+        </w:numPr>
+        <w:rPr>
+          <w:rFonts w:ascii="Times New Roman" w:hAnsi="Times New Roman" w:cs="Times New Roman"/>
+        </w:rPr>
+      </w:pPr>
+      <w:r>
+        <w:rPr>
+          <w:rFonts w:ascii="Times New Roman" w:hAnsi="Times New Roman" w:cs="Times New Roman"/>
+        </w:rPr>
+        <w:t>Else:</w:t>
+      </w:r>
+      <w:r>
+        <w:rPr>
+          <w:rFonts w:ascii="Times New Roman" w:hAnsi="Times New Roman" w:cs="Times New Roman"/>
+        </w:rPr>
+        <w:tab/>
+      </w:r>
+      <w:r>
+        <w:rPr>
+          <w:rFonts w:ascii="Times New Roman" w:hAnsi="Times New Roman" w:cs="Times New Roman"/>
+        </w:rPr>
+        <w:tab/>
+      </w:r>
+    </w:p>
+    <w:p>
+      <w:pPr>
+        <w:pStyle w:val="ListParagraph"/>
+        <w:numPr>
+          <w:ilvl w:val="1"/>
+          <w:numId w:val="2"/>
+        </w:numPr>
+        <w:rPr>
+          <w:rFonts w:ascii="Times New Roman" w:hAnsi="Times New Roman" w:cs="Times New Roman"/>
+        </w:rPr>
+      </w:pPr>
+      <w:r>
+        <w:rPr>
+          <w:rFonts w:ascii="Times New Roman" w:hAnsi="Times New Roman" w:cs="Times New Roman"/>
+        </w:rPr>
+        <w:t xml:space="preserve">Output “Please enter a valid </w:t>
+      </w:r>
+      <w:r>
+        <w:rPr>
+          <w:rFonts w:ascii="Times New Roman" w:hAnsi="Times New Roman" w:cs="Times New Roman"/>
+        </w:rPr>
+        <w:t>value (</w:t>
+      </w:r>
+      <w:r>
+        <w:rPr>
+          <w:rFonts w:ascii="Times New Roman" w:hAnsi="Times New Roman" w:cs="Times New Roman"/>
+        </w:rPr>
+        <w:t>Normal or large</w:t>
+      </w:r>
+      <w:r>
+        <w:rPr>
+          <w:rFonts w:ascii="Times New Roman" w:hAnsi="Times New Roman" w:cs="Times New Roman"/>
+        </w:rPr>
+        <w:t>)</w:t>
+      </w:r>
+      <w:r>
+        <w:rPr>
+          <w:rFonts w:ascii="Times New Roman" w:hAnsi="Times New Roman" w:cs="Times New Roman"/>
+        </w:rPr>
+        <w:t>”</w:t>
+      </w:r>
+    </w:p>
+    <w:p>
+      <w:pPr>
+        <w:pStyle w:val="ListParagraph"/>
+        <w:numPr>
+          <w:ilvl w:val="1"/>
+          <w:numId w:val="2"/>
+        </w:numPr>
+        <w:rPr>
+          <w:rFonts w:ascii="Times New Roman" w:hAnsi="Times New Roman" w:cs="Times New Roman"/>
+        </w:rPr>
+      </w:pPr>
+      <w:r>
+        <w:rPr>
+          <w:rFonts w:ascii="Times New Roman" w:hAnsi="Times New Roman" w:cs="Times New Roman"/>
+        </w:rPr>
+        <w:t>Exit (</w:t>
+      </w:r>
+      <w:r>
+        <w:rPr>
+          <w:rFonts w:ascii="Times New Roman" w:hAnsi="Times New Roman" w:cs="Times New Roman"/>
+        </w:rPr>
+        <w:t>)</w:t>
+      </w:r>
+    </w:p>
+    <w:p>
+      <w:pPr>
+        <w:pStyle w:val="ListParagraph"/>
+        <w:numPr>
+          <w:ilvl w:val="0"/>
+          <w:numId w:val="2"/>
+        </w:numPr>
+        <w:rPr>
+          <w:rFonts w:ascii="Times New Roman" w:hAnsi="Times New Roman" w:cs="Times New Roman"/>
+        </w:rPr>
+      </w:pPr>
+      <w:r>
+        <w:rPr>
+          <w:rFonts w:ascii="Times New Roman" w:hAnsi="Times New Roman" w:cs="Times New Roman"/>
+        </w:rPr>
+        <w:t>Prompt user to input jumper’s speed</w:t>
+      </w:r>
+    </w:p>
+    <w:p>
+      <w:pPr>
+        <w:pStyle w:val="ListParagraph"/>
+        <w:numPr>
+          <w:ilvl w:val="0"/>
+          <w:numId w:val="2"/>
+        </w:numPr>
+        <w:rPr>
+          <w:rFonts w:ascii="Times New Roman" w:hAnsi="Times New Roman" w:cs="Times New Roman"/>
+        </w:rPr>
+      </w:pPr>
+      <w:r>
+        <w:rPr>
+          <w:rFonts w:ascii="Times New Roman" w:hAnsi="Times New Roman" w:cs="Times New Roman"/>
+        </w:rPr>
+        <w:t>Calculate time in the air using: sqrt((2*height)/9.8)</w:t>
+      </w:r>
+    </w:p>
+    <w:p>
+      <w:pPr>
+        <w:pStyle w:val="ListParagraph"/>
+        <w:numPr>
+          <w:ilvl w:val="0"/>
+          <w:numId w:val="2"/>
+        </w:numPr>
+        <w:rPr>
+          <w:rFonts w:ascii="Times New Roman" w:hAnsi="Times New Roman" w:cs="Times New Roman"/>
+        </w:rPr>
+      </w:pPr>
+      <w:r>
+        <w:rPr>
+          <w:rFonts w:ascii="Times New Roman" w:hAnsi="Times New Roman" w:cs="Times New Roman"/>
+        </w:rPr>
+        <w:t xml:space="preserve">Calculate distance traveled </w:t>
+      </w:r>
+      <w:r>
+        <w:rPr>
+          <w:rFonts w:ascii="Times New Roman" w:hAnsi="Times New Roman" w:cs="Times New Roman"/>
+        </w:rPr>
+        <w:t>using</w:t>
+      </w:r>
+      <w:r>
+        <w:rPr>
+          <w:rFonts w:ascii="Times New Roman" w:hAnsi="Times New Roman" w:cs="Times New Roman"/>
+        </w:rPr>
+        <w:t xml:space="preserve"> jumper’s speed * time in air</w:t>
+      </w:r>
+    </w:p>
+    <w:p>
+      <w:pPr>
+        <w:pStyle w:val="ListParagraph"/>
+        <w:numPr>
+          <w:ilvl w:val="0"/>
+          <w:numId w:val="2"/>
+        </w:numPr>
+        <w:rPr>
+          <w:rFonts w:ascii="Times New Roman" w:hAnsi="Times New Roman" w:cs="Times New Roman"/>
+        </w:rPr>
+      </w:pPr>
+      <w:r>
+        <w:rPr>
+          <w:rFonts w:ascii="Times New Roman" w:hAnsi="Times New Roman" w:cs="Times New Roman"/>
+        </w:rPr>
+        <w:t xml:space="preserve">Calculate the points earned using: 60 + (distance - </w:t>
+      </w:r>
+      <w:r>
+        <w:rPr>
+          <w:rFonts w:ascii="Times New Roman" w:hAnsi="Times New Roman" w:cs="Times New Roman"/>
+        </w:rPr>
+        <w:t>par) *</w:t>
+      </w:r>
+      <w:proofErr w:type="spellStart"/>
+      <w:r>
+        <w:rPr>
+          <w:rFonts w:ascii="Times New Roman" w:hAnsi="Times New Roman" w:cs="Times New Roman"/>
+        </w:rPr>
+        <w:t>points_per_meter</w:t>
+      </w:r>
+      <w:proofErr w:type="spellEnd"/>
+    </w:p>
+    <w:p>
+      <w:pPr>
+        <w:pStyle w:val="ListParagraph"/>
+        <w:numPr>
+          <w:ilvl w:val="0"/>
+          <w:numId w:val="2"/>
+        </w:numPr>
+        <w:rPr>
+          <w:rFonts w:ascii="Times New Roman" w:hAnsi="Times New Roman" w:cs="Times New Roman"/>
+        </w:rPr>
+      </w:pPr>
+      <w:r>
+        <w:rPr>
+          <w:rFonts w:ascii="Times New Roman" w:hAnsi="Times New Roman" w:cs="Times New Roman"/>
+        </w:rPr>
+        <w:t>Output distance</w:t>
+      </w:r>
+    </w:p>
+    <w:p>
+      <w:pPr>
+        <w:pStyle w:val="ListParagraph"/>
+        <w:numPr>
+          <w:ilvl w:val="0"/>
+          <w:numId w:val="2"/>
+        </w:numPr>
+        <w:rPr>
+          <w:rFonts w:ascii="Times New Roman" w:hAnsi="Times New Roman" w:cs="Times New Roman"/>
+        </w:rPr>
+      </w:pPr>
+      <w:r>
+        <w:rPr>
+          <w:rFonts w:ascii="Times New Roman" w:hAnsi="Times New Roman" w:cs="Times New Roman"/>
+        </w:rPr>
+        <w:t>Output points earned</w:t>
+      </w:r>
+    </w:p>
+    <w:p>
+      <w:pPr>
+        <w:pStyle w:val="ListParagraph"/>
+        <w:numPr>
+          <w:ilvl w:val="0"/>
+          <w:numId w:val="2"/>
+        </w:numPr>
+        <w:rPr>
+          <w:rFonts w:ascii="Times New Roman" w:hAnsi="Times New Roman" w:cs="Times New Roman"/>
+        </w:rPr>
+      </w:pPr>
+      <w:r>
+        <w:rPr>
+          <w:rFonts w:ascii="Times New Roman" w:hAnsi="Times New Roman" w:cs="Times New Roman"/>
+        </w:rPr>
+        <w:t>If points earned &gt;= 61:</w:t>
+      </w:r>
+    </w:p>
+    <w:p>
+      <w:pPr>
+        <w:pStyle w:val="ListParagraph"/>
+        <w:numPr>
+          <w:ilvl w:val="1"/>
+          <w:numId w:val="2"/>
+        </w:numPr>
+        <w:rPr>
+          <w:rFonts w:ascii="Times New Roman" w:hAnsi="Times New Roman" w:cs="Times New Roman"/>
+        </w:rPr>
+      </w:pPr>
+      <w:r>
+        <w:rPr>
+          <w:rFonts w:ascii="Times New Roman" w:hAnsi="Times New Roman" w:cs="Times New Roman"/>
+        </w:rPr>
+        <w:t>Output “Great job for doing better than par!”</w:t>
+      </w:r>
+    </w:p>
+    <w:p>
+      <w:pPr>
+        <w:rPr>
+          <w:rFonts w:ascii="Times New Roman" w:hAnsi="Times New Roman" w:cs="Times New Roman"/>
+        </w:rPr>
+      </w:pPr>
+      <w:r>
+        <w:rPr>
+          <w:rFonts w:ascii="Times New Roman" w:hAnsi="Times New Roman" w:cs="Times New Roman"/>
+        </w:rPr>
+        <w:t xml:space="preserve">              </w:t>
+      </w:r>
+      <w:r>
+        <w:rPr>
+          <w:rFonts w:ascii="Times New Roman" w:hAnsi="Times New Roman" w:cs="Times New Roman"/>
+        </w:rPr>
+        <w:t>Elif points earned &lt; 10:</w:t>
+      </w:r>
+    </w:p>
+    <w:p>
+      <w:pPr>
+        <w:pStyle w:val="ListParagraph"/>
+        <w:rPr>
+          <w:rFonts w:ascii="Times New Roman" w:hAnsi="Times New Roman" w:cs="Times New Roman"/>
+        </w:rPr>
+      </w:pPr>
+      <w:r>
+        <w:rPr>
+          <w:rFonts w:ascii="Times New Roman" w:hAnsi="Times New Roman" w:cs="Times New Roman"/>
+        </w:rPr>
+        <w:tab/>
+        <w:t xml:space="preserve">Output "What happened??” </w:t>
+      </w:r>
+    </w:p>
+    <w:p>
+      <w:pPr>
+        <w:pStyle w:val="ListParagraph"/>
+        <w:rPr>
+          <w:rFonts w:ascii="Times New Roman" w:hAnsi="Times New Roman" w:cs="Times New Roman"/>
+        </w:rPr>
+      </w:pPr>
+      <w:r>
+        <w:rPr>
+          <w:rFonts w:ascii="Times New Roman" w:hAnsi="Times New Roman" w:cs="Times New Roman"/>
+        </w:rPr>
+        <w:t xml:space="preserve"> </w:t>
+      </w:r>
+      <w:r>
+        <w:rPr>
+          <w:rFonts w:ascii="Times New Roman" w:hAnsi="Times New Roman" w:cs="Times New Roman"/>
+        </w:rPr>
+        <w:t>Else:</w:t>
+      </w:r>
+    </w:p>
+    <w:p>
+      <w:pPr>
+        <w:pStyle w:val="ListParagraph"/>
+        <w:ind w:firstLine="720"/>
+        <w:rPr>
+          <w:rFonts w:ascii="Times New Roman" w:hAnsi="Times New Roman" w:cs="Times New Roman"/>
+        </w:rPr>
+      </w:pPr>
+      <w:r>
+        <w:rPr>
+          <w:rFonts w:ascii="Times New Roman" w:hAnsi="Times New Roman" w:cs="Times New Roman"/>
+        </w:rPr>
+        <w:t>Output “Sorry you didn’t go very far”</w:t>
+      </w:r>
+    </w:p>
+    <w:p>
+      <w:pPr>
+        <w:pStyle w:val="ListParagraph"/>
+        <w:rPr>
+          <w:rFonts w:ascii="Times New Roman" w:hAnsi="Times New Roman" w:cs="Times New Roman"/>
+        </w:rPr>
+      </w:pPr>
     </w:p>
     <w:sectPr>
       <w:pgSz w:w="12240" w:h="15840"/>
@@ -46,8 +612,631 @@
 </file>
 
 <file path=word/numbering.xml><?xml version="1.0" encoding="utf-8"?>
-<w:numbering xmlns:wpc="http://schemas.microsoft.com/office/word/2010/wordprocessingCanvas" xmlns:cx="http://schemas.microsoft.com/office/drawing/2014/chartex" xmlns:cx1="http://schemas.microsoft.com/office/drawing/2015/9/8/chartex" xmlns:cx2="http://schemas.microsoft.com/office/drawing/2015/10/21/chartex" xmlns:cx3="http://schemas.microsoft.com/office/drawing/2016/5/9/chartex" xmlns:cx4="http://schemas.microsoft.com/office/drawing/2016/5/10/chartex" xmlns:cx5="http://schemas.microsoft.com/office/drawing/2016/5/11/chartex" xmlns:cx6="http://schemas.microsoft.com/office/drawing/2016/5/12/chartex" xmlns:cx7="http://schemas.microsoft.com/office/drawing/2016/5/13/chartex" xmlns:cx8="http://schemas.microsoft.com/office/drawing/2016/5/14/chartex" xmlns:mc="http://schemas.openxmlformats.org/markup-compatibility/2006" xmlns:aink="http://schemas.microsoft.com/office/drawing/2016/ink" xmlns:am3d="http://schemas.microsoft.com/office/drawing/2017/model3d" xmlns:o="urn:schemas-microsoft-com:office:office" xmlns:r="http://schemas.openxmlformats.org/officeDocument/2006/relationships" xmlns:m="http://schemas.openxmlformats.org/officeDocument/2006/math" xmlns:v="urn:schemas-microsoft-com:vml" xmlns:wp14="http://schemas.microsoft.com/office/word/2010/wordprocessingDrawing" xmlns:wp="http://schemas.openxmlformats.org/drawingml/2006/wordprocessingDrawing" xmlns:w10="urn:schemas-microsoft-com:office:word" xmlns:w="http://schemas.openxmlformats.org/wordprocessingml/2006/main" xmlns:w14="http://schemas.microsoft.com/office/word/2010/wordml" xmlns:w15="http://schemas.microsoft.com/office/word/2012/wordml" xmlns:w16cex="http://schemas.microsoft.com/office/word/2018/wordml/cex" xmlns:w16cid="http://schemas.microsoft.com/office/word/2016/wordml/cid" xmlns:w16="http://schemas.microsoft.com/office/word/2018/wordml" xmlns:w16sdtdh="http://schemas.microsoft.com/office/word/2020/wordml/sdtdatahash" xmlns:w16se="http://schemas.microsoft.com/office/word/2015/wordml/symex" xmlns:wpg="http://schemas.microsoft.com/office/word/2010/wordprocessingGroup" xmlns:wpi="http://schemas.microsoft.com/office/word/2010/wordprocessingInk" xmlns:wne="http://schemas.microsoft.com/office/word/2006/wordml" xmlns:wps="http://schemas.microsoft.com/office/word/2010/wordprocessingShape" mc:Ignorable="w14 w15 w16se w16cid w16 w16cex w16sdtdh wp14">
+<w:numbering xmlns:wpc="http://schemas.microsoft.com/office/word/2010/wordprocessingCanvas" xmlns:cx="http://schemas.microsoft.com/office/drawing/2014/chartex" xmlns:cx1="http://schemas.microsoft.com/office/drawing/2015/9/8/chartex" xmlns:cx2="http://schemas.microsoft.com/office/drawing/2015/10/21/chartex" xmlns:cx3="http://schemas.microsoft.com/office/drawing/2016/5/9/chartex" xmlns:cx4="http://schemas.microsoft.com/office/drawing/2016/5/10/chartex" xmlns:cx5="http://schemas.microsoft.com/office/drawing/2016/5/11/chartex" xmlns:cx6="http://schemas.microsoft.com/office/drawing/2016/5/12/chartex" xmlns:cx7="http://schemas.microsoft.com/office/drawing/2016/5/13/chartex" xmlns:cx8="http://schemas.microsoft.com/office/drawing/2016/5/14/chartex" xmlns:mc="http://schemas.openxmlformats.org/markup-compatibility/2006" xmlns:aink="http://schemas.microsoft.com/office/drawing/2016/ink" xmlns:am3d="http://schemas.microsoft.com/office/drawing/2017/model3d" xmlns:o="urn:schemas-microsoft-com:office:office" xmlns:oel="http://schemas.microsoft.com/office/2019/extlst" xmlns:r="http://schemas.openxmlformats.org/officeDocument/2006/relationships" xmlns:m="http://schemas.openxmlformats.org/officeDocument/2006/math" xmlns:v="urn:schemas-microsoft-com:vml" xmlns:wp14="http://schemas.microsoft.com/office/word/2010/wordprocessingDrawing" xmlns:wp="http://schemas.openxmlformats.org/drawingml/2006/wordprocessingDrawing" xmlns:w10="urn:schemas-microsoft-com:office:word" xmlns:w="http://schemas.openxmlformats.org/wordprocessingml/2006/main" xmlns:w14="http://schemas.microsoft.com/office/word/2010/wordml" xmlns:w15="http://schemas.microsoft.com/office/word/2012/wordml" xmlns:w16cex="http://schemas.microsoft.com/office/word/2018/wordml/cex" xmlns:w16cid="http://schemas.microsoft.com/office/word/2016/wordml/cid" xmlns:w16="http://schemas.microsoft.com/office/word/2018/wordml" xmlns:w16du="http://schemas.microsoft.com/office/word/2023/wordml/word16du" xmlns:w16sdtdh="http://schemas.microsoft.com/office/word/2020/wordml/sdtdatahash" xmlns:w16se="http://schemas.microsoft.com/office/word/2015/wordml/symex" xmlns:wpg="http://schemas.microsoft.com/office/word/2010/wordprocessingGroup" xmlns:wpi="http://schemas.microsoft.com/office/word/2010/wordprocessingInk" xmlns:wne="http://schemas.microsoft.com/office/word/2006/wordml" xmlns:wps="http://schemas.microsoft.com/office/word/2010/wordprocessingShape" mc:Ignorable="w14 w15 w16se w16cid w16 w16cex w16sdtdh w16du wp14">
   <w:abstractNum w:abstractNumId="0" w15:restartNumberingAfterBreak="0">
+    <w:nsid w:val="0E2134BA"/>
+    <w:multiLevelType w:val="hybridMultilevel"/>
+    <w:tmpl w:val="016E2162"/>
+    <w:lvl w:ilvl="0" w:tplc="5F524122">
+      <w:start w:val="1"/>
+      <w:numFmt w:val="lowerLetter"/>
+      <w:lvlText w:val="%1."/>
+      <w:lvlJc w:val="left"/>
+      <w:pPr>
+        <w:ind w:left="1080" w:hanging="360"/>
+      </w:pPr>
+      <w:rPr>
+        <w:rFonts w:hint="default"/>
+      </w:rPr>
+    </w:lvl>
+    <w:lvl w:ilvl="1" w:tplc="04090019" w:tentative="1">
+      <w:start w:val="1"/>
+      <w:numFmt w:val="lowerLetter"/>
+      <w:lvlText w:val="%2."/>
+      <w:lvlJc w:val="left"/>
+      <w:pPr>
+        <w:ind w:left="1800" w:hanging="360"/>
+      </w:pPr>
+    </w:lvl>
+    <w:lvl w:ilvl="2" w:tplc="0409001B" w:tentative="1">
+      <w:start w:val="1"/>
+      <w:numFmt w:val="lowerRoman"/>
+      <w:lvlText w:val="%3."/>
+      <w:lvlJc w:val="right"/>
+      <w:pPr>
+        <w:ind w:left="2520" w:hanging="180"/>
+      </w:pPr>
+    </w:lvl>
+    <w:lvl w:ilvl="3" w:tplc="0409000F" w:tentative="1">
+      <w:start w:val="1"/>
+      <w:numFmt w:val="decimal"/>
+      <w:lvlText w:val="%4."/>
+      <w:lvlJc w:val="left"/>
+      <w:pPr>
+        <w:ind w:left="3240" w:hanging="360"/>
+      </w:pPr>
+    </w:lvl>
+    <w:lvl w:ilvl="4" w:tplc="04090019" w:tentative="1">
+      <w:start w:val="1"/>
+      <w:numFmt w:val="lowerLetter"/>
+      <w:lvlText w:val="%5."/>
+      <w:lvlJc w:val="left"/>
+      <w:pPr>
+        <w:ind w:left="3960" w:hanging="360"/>
+      </w:pPr>
+    </w:lvl>
+    <w:lvl w:ilvl="5" w:tplc="0409001B" w:tentative="1">
+      <w:start w:val="1"/>
+      <w:numFmt w:val="lowerRoman"/>
+      <w:lvlText w:val="%6."/>
+      <w:lvlJc w:val="right"/>
+      <w:pPr>
+        <w:ind w:left="4680" w:hanging="180"/>
+      </w:pPr>
+    </w:lvl>
+    <w:lvl w:ilvl="6" w:tplc="0409000F" w:tentative="1">
+      <w:start w:val="1"/>
+      <w:numFmt w:val="decimal"/>
+      <w:lvlText w:val="%7."/>
+      <w:lvlJc w:val="left"/>
+      <w:pPr>
+        <w:ind w:left="5400" w:hanging="360"/>
+      </w:pPr>
+    </w:lvl>
+    <w:lvl w:ilvl="7" w:tplc="04090019" w:tentative="1">
+      <w:start w:val="1"/>
+      <w:numFmt w:val="lowerLetter"/>
+      <w:lvlText w:val="%8."/>
+      <w:lvlJc w:val="left"/>
+      <w:pPr>
+        <w:ind w:left="6120" w:hanging="360"/>
+      </w:pPr>
+    </w:lvl>
+    <w:lvl w:ilvl="8" w:tplc="0409001B" w:tentative="1">
+      <w:start w:val="1"/>
+      <w:numFmt w:val="lowerRoman"/>
+      <w:lvlText w:val="%9."/>
+      <w:lvlJc w:val="right"/>
+      <w:pPr>
+        <w:ind w:left="6840" w:hanging="180"/>
+      </w:pPr>
+    </w:lvl>
+  </w:abstractNum>
+  <w:abstractNum w:abstractNumId="1" w15:restartNumberingAfterBreak="0">
+    <w:nsid w:val="0E6A1BFB"/>
+    <w:multiLevelType w:val="hybridMultilevel"/>
+    <w:tmpl w:val="160E7C08"/>
+    <w:lvl w:ilvl="0" w:tplc="0409000F">
+      <w:start w:val="1"/>
+      <w:numFmt w:val="decimal"/>
+      <w:lvlText w:val="%1."/>
+      <w:lvlJc w:val="left"/>
+      <w:pPr>
+        <w:ind w:left="720" w:hanging="360"/>
+      </w:pPr>
+      <w:rPr>
+        <w:rFonts w:hint="default"/>
+      </w:rPr>
+    </w:lvl>
+    <w:lvl w:ilvl="1" w:tplc="04090019">
+      <w:start w:val="1"/>
+      <w:numFmt w:val="lowerLetter"/>
+      <w:lvlText w:val="%2."/>
+      <w:lvlJc w:val="left"/>
+      <w:pPr>
+        <w:ind w:left="1440" w:hanging="360"/>
+      </w:pPr>
+    </w:lvl>
+    <w:lvl w:ilvl="2" w:tplc="0409001B" w:tentative="1">
+      <w:start w:val="1"/>
+      <w:numFmt w:val="lowerRoman"/>
+      <w:lvlText w:val="%3."/>
+      <w:lvlJc w:val="right"/>
+      <w:pPr>
+        <w:ind w:left="2160" w:hanging="180"/>
+      </w:pPr>
+    </w:lvl>
+    <w:lvl w:ilvl="3" w:tplc="0409000F" w:tentative="1">
+      <w:start w:val="1"/>
+      <w:numFmt w:val="decimal"/>
+      <w:lvlText w:val="%4."/>
+      <w:lvlJc w:val="left"/>
+      <w:pPr>
+        <w:ind w:left="2880" w:hanging="360"/>
+      </w:pPr>
+    </w:lvl>
+    <w:lvl w:ilvl="4" w:tplc="04090019" w:tentative="1">
+      <w:start w:val="1"/>
+      <w:numFmt w:val="lowerLetter"/>
+      <w:lvlText w:val="%5."/>
+      <w:lvlJc w:val="left"/>
+      <w:pPr>
+        <w:ind w:left="3600" w:hanging="360"/>
+      </w:pPr>
+    </w:lvl>
+    <w:lvl w:ilvl="5" w:tplc="0409001B" w:tentative="1">
+      <w:start w:val="1"/>
+      <w:numFmt w:val="lowerRoman"/>
+      <w:lvlText w:val="%6."/>
+      <w:lvlJc w:val="right"/>
+      <w:pPr>
+        <w:ind w:left="4320" w:hanging="180"/>
+      </w:pPr>
+    </w:lvl>
+    <w:lvl w:ilvl="6" w:tplc="0409000F" w:tentative="1">
+      <w:start w:val="1"/>
+      <w:numFmt w:val="decimal"/>
+      <w:lvlText w:val="%7."/>
+      <w:lvlJc w:val="left"/>
+      <w:pPr>
+        <w:ind w:left="5040" w:hanging="360"/>
+      </w:pPr>
+    </w:lvl>
+    <w:lvl w:ilvl="7" w:tplc="04090019" w:tentative="1">
+      <w:start w:val="1"/>
+      <w:numFmt w:val="lowerLetter"/>
+      <w:lvlText w:val="%8."/>
+      <w:lvlJc w:val="left"/>
+      <w:pPr>
+        <w:ind w:left="5760" w:hanging="360"/>
+      </w:pPr>
+    </w:lvl>
+    <w:lvl w:ilvl="8" w:tplc="0409001B" w:tentative="1">
+      <w:start w:val="1"/>
+      <w:numFmt w:val="lowerRoman"/>
+      <w:lvlText w:val="%9."/>
+      <w:lvlJc w:val="right"/>
+      <w:pPr>
+        <w:ind w:left="6480" w:hanging="180"/>
+      </w:pPr>
+    </w:lvl>
+  </w:abstractNum>
+  <w:abstractNum w:abstractNumId="2" w15:restartNumberingAfterBreak="0">
+    <w:nsid w:val="0EFF047A"/>
+    <w:multiLevelType w:val="hybridMultilevel"/>
+    <w:tmpl w:val="D324B85E"/>
+    <w:lvl w:ilvl="0" w:tplc="9DD6C598">
+      <w:start w:val="1"/>
+      <w:numFmt w:val="lowerLetter"/>
+      <w:lvlText w:val="%1."/>
+      <w:lvlJc w:val="left"/>
+      <w:pPr>
+        <w:ind w:left="1080" w:hanging="360"/>
+      </w:pPr>
+      <w:rPr>
+        <w:rFonts w:hint="default"/>
+      </w:rPr>
+    </w:lvl>
+    <w:lvl w:ilvl="1" w:tplc="04090019" w:tentative="1">
+      <w:start w:val="1"/>
+      <w:numFmt w:val="lowerLetter"/>
+      <w:lvlText w:val="%2."/>
+      <w:lvlJc w:val="left"/>
+      <w:pPr>
+        <w:ind w:left="1800" w:hanging="360"/>
+      </w:pPr>
+    </w:lvl>
+    <w:lvl w:ilvl="2" w:tplc="0409001B" w:tentative="1">
+      <w:start w:val="1"/>
+      <w:numFmt w:val="lowerRoman"/>
+      <w:lvlText w:val="%3."/>
+      <w:lvlJc w:val="right"/>
+      <w:pPr>
+        <w:ind w:left="2520" w:hanging="180"/>
+      </w:pPr>
+    </w:lvl>
+    <w:lvl w:ilvl="3" w:tplc="0409000F" w:tentative="1">
+      <w:start w:val="1"/>
+      <w:numFmt w:val="decimal"/>
+      <w:lvlText w:val="%4."/>
+      <w:lvlJc w:val="left"/>
+      <w:pPr>
+        <w:ind w:left="3240" w:hanging="360"/>
+      </w:pPr>
+    </w:lvl>
+    <w:lvl w:ilvl="4" w:tplc="04090019" w:tentative="1">
+      <w:start w:val="1"/>
+      <w:numFmt w:val="lowerLetter"/>
+      <w:lvlText w:val="%5."/>
+      <w:lvlJc w:val="left"/>
+      <w:pPr>
+        <w:ind w:left="3960" w:hanging="360"/>
+      </w:pPr>
+    </w:lvl>
+    <w:lvl w:ilvl="5" w:tplc="0409001B" w:tentative="1">
+      <w:start w:val="1"/>
+      <w:numFmt w:val="lowerRoman"/>
+      <w:lvlText w:val="%6."/>
+      <w:lvlJc w:val="right"/>
+      <w:pPr>
+        <w:ind w:left="4680" w:hanging="180"/>
+      </w:pPr>
+    </w:lvl>
+    <w:lvl w:ilvl="6" w:tplc="0409000F" w:tentative="1">
+      <w:start w:val="1"/>
+      <w:numFmt w:val="decimal"/>
+      <w:lvlText w:val="%7."/>
+      <w:lvlJc w:val="left"/>
+      <w:pPr>
+        <w:ind w:left="5400" w:hanging="360"/>
+      </w:pPr>
+    </w:lvl>
+    <w:lvl w:ilvl="7" w:tplc="04090019" w:tentative="1">
+      <w:start w:val="1"/>
+      <w:numFmt w:val="lowerLetter"/>
+      <w:lvlText w:val="%8."/>
+      <w:lvlJc w:val="left"/>
+      <w:pPr>
+        <w:ind w:left="6120" w:hanging="360"/>
+      </w:pPr>
+    </w:lvl>
+    <w:lvl w:ilvl="8" w:tplc="0409001B" w:tentative="1">
+      <w:start w:val="1"/>
+      <w:numFmt w:val="lowerRoman"/>
+      <w:lvlText w:val="%9."/>
+      <w:lvlJc w:val="right"/>
+      <w:pPr>
+        <w:ind w:left="6840" w:hanging="180"/>
+      </w:pPr>
+    </w:lvl>
+  </w:abstractNum>
+  <w:abstractNum w:abstractNumId="3" w15:restartNumberingAfterBreak="0">
+    <w:nsid w:val="29B71DA9"/>
+    <w:multiLevelType w:val="hybridMultilevel"/>
+    <w:tmpl w:val="75104008"/>
+    <w:lvl w:ilvl="0" w:tplc="2124D8D2">
+      <w:start w:val="1"/>
+      <w:numFmt w:val="lowerLetter"/>
+      <w:lvlText w:val="%1."/>
+      <w:lvlJc w:val="left"/>
+      <w:pPr>
+        <w:ind w:left="1080" w:hanging="360"/>
+      </w:pPr>
+      <w:rPr>
+        <w:rFonts w:hint="default"/>
+      </w:rPr>
+    </w:lvl>
+    <w:lvl w:ilvl="1" w:tplc="04090019" w:tentative="1">
+      <w:start w:val="1"/>
+      <w:numFmt w:val="lowerLetter"/>
+      <w:lvlText w:val="%2."/>
+      <w:lvlJc w:val="left"/>
+      <w:pPr>
+        <w:ind w:left="1800" w:hanging="360"/>
+      </w:pPr>
+    </w:lvl>
+    <w:lvl w:ilvl="2" w:tplc="0409001B" w:tentative="1">
+      <w:start w:val="1"/>
+      <w:numFmt w:val="lowerRoman"/>
+      <w:lvlText w:val="%3."/>
+      <w:lvlJc w:val="right"/>
+      <w:pPr>
+        <w:ind w:left="2520" w:hanging="180"/>
+      </w:pPr>
+    </w:lvl>
+    <w:lvl w:ilvl="3" w:tplc="0409000F" w:tentative="1">
+      <w:start w:val="1"/>
+      <w:numFmt w:val="decimal"/>
+      <w:lvlText w:val="%4."/>
+      <w:lvlJc w:val="left"/>
+      <w:pPr>
+        <w:ind w:left="3240" w:hanging="360"/>
+      </w:pPr>
+    </w:lvl>
+    <w:lvl w:ilvl="4" w:tplc="04090019" w:tentative="1">
+      <w:start w:val="1"/>
+      <w:numFmt w:val="lowerLetter"/>
+      <w:lvlText w:val="%5."/>
+      <w:lvlJc w:val="left"/>
+      <w:pPr>
+        <w:ind w:left="3960" w:hanging="360"/>
+      </w:pPr>
+    </w:lvl>
+    <w:lvl w:ilvl="5" w:tplc="0409001B" w:tentative="1">
+      <w:start w:val="1"/>
+      <w:numFmt w:val="lowerRoman"/>
+      <w:lvlText w:val="%6."/>
+      <w:lvlJc w:val="right"/>
+      <w:pPr>
+        <w:ind w:left="4680" w:hanging="180"/>
+      </w:pPr>
+    </w:lvl>
+    <w:lvl w:ilvl="6" w:tplc="0409000F" w:tentative="1">
+      <w:start w:val="1"/>
+      <w:numFmt w:val="decimal"/>
+      <w:lvlText w:val="%7."/>
+      <w:lvlJc w:val="left"/>
+      <w:pPr>
+        <w:ind w:left="5400" w:hanging="360"/>
+      </w:pPr>
+    </w:lvl>
+    <w:lvl w:ilvl="7" w:tplc="04090019" w:tentative="1">
+      <w:start w:val="1"/>
+      <w:numFmt w:val="lowerLetter"/>
+      <w:lvlText w:val="%8."/>
+      <w:lvlJc w:val="left"/>
+      <w:pPr>
+        <w:ind w:left="6120" w:hanging="360"/>
+      </w:pPr>
+    </w:lvl>
+    <w:lvl w:ilvl="8" w:tplc="0409001B" w:tentative="1">
+      <w:start w:val="1"/>
+      <w:numFmt w:val="lowerRoman"/>
+      <w:lvlText w:val="%9."/>
+      <w:lvlJc w:val="right"/>
+      <w:pPr>
+        <w:ind w:left="6840" w:hanging="180"/>
+      </w:pPr>
+    </w:lvl>
+  </w:abstractNum>
+  <w:abstractNum w:abstractNumId="4" w15:restartNumberingAfterBreak="0">
+    <w:nsid w:val="31F96563"/>
+    <w:multiLevelType w:val="hybridMultilevel"/>
+    <w:tmpl w:val="7B9EDF34"/>
+    <w:lvl w:ilvl="0" w:tplc="4FB2D7A6">
+      <w:start w:val="1"/>
+      <w:numFmt w:val="lowerLetter"/>
+      <w:lvlText w:val="%1."/>
+      <w:lvlJc w:val="left"/>
+      <w:pPr>
+        <w:ind w:left="1080" w:hanging="360"/>
+      </w:pPr>
+      <w:rPr>
+        <w:rFonts w:hint="default"/>
+      </w:rPr>
+    </w:lvl>
+    <w:lvl w:ilvl="1" w:tplc="04090019" w:tentative="1">
+      <w:start w:val="1"/>
+      <w:numFmt w:val="lowerLetter"/>
+      <w:lvlText w:val="%2."/>
+      <w:lvlJc w:val="left"/>
+      <w:pPr>
+        <w:ind w:left="1800" w:hanging="360"/>
+      </w:pPr>
+    </w:lvl>
+    <w:lvl w:ilvl="2" w:tplc="0409001B" w:tentative="1">
+      <w:start w:val="1"/>
+      <w:numFmt w:val="lowerRoman"/>
+      <w:lvlText w:val="%3."/>
+      <w:lvlJc w:val="right"/>
+      <w:pPr>
+        <w:ind w:left="2520" w:hanging="180"/>
+      </w:pPr>
+    </w:lvl>
+    <w:lvl w:ilvl="3" w:tplc="0409000F" w:tentative="1">
+      <w:start w:val="1"/>
+      <w:numFmt w:val="decimal"/>
+      <w:lvlText w:val="%4."/>
+      <w:lvlJc w:val="left"/>
+      <w:pPr>
+        <w:ind w:left="3240" w:hanging="360"/>
+      </w:pPr>
+    </w:lvl>
+    <w:lvl w:ilvl="4" w:tplc="04090019" w:tentative="1">
+      <w:start w:val="1"/>
+      <w:numFmt w:val="lowerLetter"/>
+      <w:lvlText w:val="%5."/>
+      <w:lvlJc w:val="left"/>
+      <w:pPr>
+        <w:ind w:left="3960" w:hanging="360"/>
+      </w:pPr>
+    </w:lvl>
+    <w:lvl w:ilvl="5" w:tplc="0409001B" w:tentative="1">
+      <w:start w:val="1"/>
+      <w:numFmt w:val="lowerRoman"/>
+      <w:lvlText w:val="%6."/>
+      <w:lvlJc w:val="right"/>
+      <w:pPr>
+        <w:ind w:left="4680" w:hanging="180"/>
+      </w:pPr>
+    </w:lvl>
+    <w:lvl w:ilvl="6" w:tplc="0409000F" w:tentative="1">
+      <w:start w:val="1"/>
+      <w:numFmt w:val="decimal"/>
+      <w:lvlText w:val="%7."/>
+      <w:lvlJc w:val="left"/>
+      <w:pPr>
+        <w:ind w:left="5400" w:hanging="360"/>
+      </w:pPr>
+    </w:lvl>
+    <w:lvl w:ilvl="7" w:tplc="04090019" w:tentative="1">
+      <w:start w:val="1"/>
+      <w:numFmt w:val="lowerLetter"/>
+      <w:lvlText w:val="%8."/>
+      <w:lvlJc w:val="left"/>
+      <w:pPr>
+        <w:ind w:left="6120" w:hanging="360"/>
+      </w:pPr>
+    </w:lvl>
+    <w:lvl w:ilvl="8" w:tplc="0409001B" w:tentative="1">
+      <w:start w:val="1"/>
+      <w:numFmt w:val="lowerRoman"/>
+      <w:lvlText w:val="%9."/>
+      <w:lvlJc w:val="right"/>
+      <w:pPr>
+        <w:ind w:left="6840" w:hanging="180"/>
+      </w:pPr>
+    </w:lvl>
+  </w:abstractNum>
+  <w:abstractNum w:abstractNumId="5" w15:restartNumberingAfterBreak="0">
+    <w:nsid w:val="3C350D4D"/>
+    <w:multiLevelType w:val="hybridMultilevel"/>
+    <w:tmpl w:val="A6FA66BE"/>
+    <w:lvl w:ilvl="0" w:tplc="14D8124E">
+      <w:start w:val="1"/>
+      <w:numFmt w:val="lowerLetter"/>
+      <w:lvlText w:val="%1."/>
+      <w:lvlJc w:val="left"/>
+      <w:pPr>
+        <w:ind w:left="1080" w:hanging="360"/>
+      </w:pPr>
+      <w:rPr>
+        <w:rFonts w:hint="default"/>
+      </w:rPr>
+    </w:lvl>
+    <w:lvl w:ilvl="1" w:tplc="04090019" w:tentative="1">
+      <w:start w:val="1"/>
+      <w:numFmt w:val="lowerLetter"/>
+      <w:lvlText w:val="%2."/>
+      <w:lvlJc w:val="left"/>
+      <w:pPr>
+        <w:ind w:left="1800" w:hanging="360"/>
+      </w:pPr>
+    </w:lvl>
+    <w:lvl w:ilvl="2" w:tplc="0409001B" w:tentative="1">
+      <w:start w:val="1"/>
+      <w:numFmt w:val="lowerRoman"/>
+      <w:lvlText w:val="%3."/>
+      <w:lvlJc w:val="right"/>
+      <w:pPr>
+        <w:ind w:left="2520" w:hanging="180"/>
+      </w:pPr>
+    </w:lvl>
+    <w:lvl w:ilvl="3" w:tplc="0409000F" w:tentative="1">
+      <w:start w:val="1"/>
+      <w:numFmt w:val="decimal"/>
+      <w:lvlText w:val="%4."/>
+      <w:lvlJc w:val="left"/>
+      <w:pPr>
+        <w:ind w:left="3240" w:hanging="360"/>
+      </w:pPr>
+    </w:lvl>
+    <w:lvl w:ilvl="4" w:tplc="04090019" w:tentative="1">
+      <w:start w:val="1"/>
+      <w:numFmt w:val="lowerLetter"/>
+      <w:lvlText w:val="%5."/>
+      <w:lvlJc w:val="left"/>
+      <w:pPr>
+        <w:ind w:left="3960" w:hanging="360"/>
+      </w:pPr>
+    </w:lvl>
+    <w:lvl w:ilvl="5" w:tplc="0409001B" w:tentative="1">
+      <w:start w:val="1"/>
+      <w:numFmt w:val="lowerRoman"/>
+      <w:lvlText w:val="%6."/>
+      <w:lvlJc w:val="right"/>
+      <w:pPr>
+        <w:ind w:left="4680" w:hanging="180"/>
+      </w:pPr>
+    </w:lvl>
+    <w:lvl w:ilvl="6" w:tplc="0409000F" w:tentative="1">
+      <w:start w:val="1"/>
+      <w:numFmt w:val="decimal"/>
+      <w:lvlText w:val="%7."/>
+      <w:lvlJc w:val="left"/>
+      <w:pPr>
+        <w:ind w:left="5400" w:hanging="360"/>
+      </w:pPr>
+    </w:lvl>
+    <w:lvl w:ilvl="7" w:tplc="04090019" w:tentative="1">
+      <w:start w:val="1"/>
+      <w:numFmt w:val="lowerLetter"/>
+      <w:lvlText w:val="%8."/>
+      <w:lvlJc w:val="left"/>
+      <w:pPr>
+        <w:ind w:left="6120" w:hanging="360"/>
+      </w:pPr>
+    </w:lvl>
+    <w:lvl w:ilvl="8" w:tplc="0409001B" w:tentative="1">
+      <w:start w:val="1"/>
+      <w:numFmt w:val="lowerRoman"/>
+      <w:lvlText w:val="%9."/>
+      <w:lvlJc w:val="right"/>
+      <w:pPr>
+        <w:ind w:left="6840" w:hanging="180"/>
+      </w:pPr>
+    </w:lvl>
+  </w:abstractNum>
+  <w:abstractNum w:abstractNumId="6" w15:restartNumberingAfterBreak="0">
+    <w:nsid w:val="4C3667B5"/>
+    <w:multiLevelType w:val="hybridMultilevel"/>
+    <w:tmpl w:val="BF8CE39A"/>
+    <w:lvl w:ilvl="0" w:tplc="C50C0BC4">
+      <w:start w:val="1"/>
+      <w:numFmt w:val="lowerLetter"/>
+      <w:lvlText w:val="%1."/>
+      <w:lvlJc w:val="left"/>
+      <w:pPr>
+        <w:ind w:left="1080" w:hanging="360"/>
+      </w:pPr>
+      <w:rPr>
+        <w:rFonts w:hint="default"/>
+      </w:rPr>
+    </w:lvl>
+    <w:lvl w:ilvl="1" w:tplc="04090019">
+      <w:start w:val="1"/>
+      <w:numFmt w:val="lowerLetter"/>
+      <w:lvlText w:val="%2."/>
+      <w:lvlJc w:val="left"/>
+      <w:pPr>
+        <w:ind w:left="1800" w:hanging="360"/>
+      </w:pPr>
+    </w:lvl>
+    <w:lvl w:ilvl="2" w:tplc="0409001B" w:tentative="1">
+      <w:start w:val="1"/>
+      <w:numFmt w:val="lowerRoman"/>
+      <w:lvlText w:val="%3."/>
+      <w:lvlJc w:val="right"/>
+      <w:pPr>
+        <w:ind w:left="2520" w:hanging="180"/>
+      </w:pPr>
+    </w:lvl>
+    <w:lvl w:ilvl="3" w:tplc="0409000F" w:tentative="1">
+      <w:start w:val="1"/>
+      <w:numFmt w:val="decimal"/>
+      <w:lvlText w:val="%4."/>
+      <w:lvlJc w:val="left"/>
+      <w:pPr>
+        <w:ind w:left="3240" w:hanging="360"/>
+      </w:pPr>
+    </w:lvl>
+    <w:lvl w:ilvl="4" w:tplc="04090019" w:tentative="1">
+      <w:start w:val="1"/>
+      <w:numFmt w:val="lowerLetter"/>
+      <w:lvlText w:val="%5."/>
+      <w:lvlJc w:val="left"/>
+      <w:pPr>
+        <w:ind w:left="3960" w:hanging="360"/>
+      </w:pPr>
+    </w:lvl>
+    <w:lvl w:ilvl="5" w:tplc="0409001B" w:tentative="1">
+      <w:start w:val="1"/>
+      <w:numFmt w:val="lowerRoman"/>
+      <w:lvlText w:val="%6."/>
+      <w:lvlJc w:val="right"/>
+      <w:pPr>
+        <w:ind w:left="4680" w:hanging="180"/>
+      </w:pPr>
+    </w:lvl>
+    <w:lvl w:ilvl="6" w:tplc="0409000F" w:tentative="1">
+      <w:start w:val="1"/>
+      <w:numFmt w:val="decimal"/>
+      <w:lvlText w:val="%7."/>
+      <w:lvlJc w:val="left"/>
+      <w:pPr>
+        <w:ind w:left="5400" w:hanging="360"/>
+      </w:pPr>
+    </w:lvl>
+    <w:lvl w:ilvl="7" w:tplc="04090019" w:tentative="1">
+      <w:start w:val="1"/>
+      <w:numFmt w:val="lowerLetter"/>
+      <w:lvlText w:val="%8."/>
+      <w:lvlJc w:val="left"/>
+      <w:pPr>
+        <w:ind w:left="6120" w:hanging="360"/>
+      </w:pPr>
+    </w:lvl>
+    <w:lvl w:ilvl="8" w:tplc="0409001B" w:tentative="1">
+      <w:start w:val="1"/>
+      <w:numFmt w:val="lowerRoman"/>
+      <w:lvlText w:val="%9."/>
+      <w:lvlJc w:val="right"/>
+      <w:pPr>
+        <w:ind w:left="6840" w:hanging="180"/>
+      </w:pPr>
+    </w:lvl>
+  </w:abstractNum>
+  <w:abstractNum w:abstractNumId="7" w15:restartNumberingAfterBreak="0">
     <w:nsid w:val="511C70D1"/>
     <w:multiLevelType w:val="hybridMultilevel"/>
     <w:tmpl w:val="A6768C0E"/>
@@ -133,14 +1322,35 @@
       </w:pPr>
     </w:lvl>
   </w:abstractNum>
-  <w:num w:numId="1">
+  <w:num w:numId="1" w16cid:durableId="198709118">
+    <w:abstractNumId w:val="7"/>
+  </w:num>
+  <w:num w:numId="2" w16cid:durableId="234626142">
+    <w:abstractNumId w:val="1"/>
+  </w:num>
+  <w:num w:numId="3" w16cid:durableId="1652980182">
+    <w:abstractNumId w:val="6"/>
+  </w:num>
+  <w:num w:numId="4" w16cid:durableId="764961365">
+    <w:abstractNumId w:val="4"/>
+  </w:num>
+  <w:num w:numId="5" w16cid:durableId="1953436346">
+    <w:abstractNumId w:val="5"/>
+  </w:num>
+  <w:num w:numId="6" w16cid:durableId="597637111">
+    <w:abstractNumId w:val="2"/>
+  </w:num>
+  <w:num w:numId="7" w16cid:durableId="1988438409">
     <w:abstractNumId w:val="0"/>
+  </w:num>
+  <w:num w:numId="8" w16cid:durableId="951739792">
+    <w:abstractNumId w:val="3"/>
   </w:num>
 </w:numbering>
 </file>
 
 <file path=word/styles.xml><?xml version="1.0" encoding="utf-8"?>
-<w:styles xmlns:mc="http://schemas.openxmlformats.org/markup-compatibility/2006" xmlns:r="http://schemas.openxmlformats.org/officeDocument/2006/relationships" xmlns:w="http://schemas.openxmlformats.org/wordprocessingml/2006/main" xmlns:w14="http://schemas.microsoft.com/office/word/2010/wordml" xmlns:w15="http://schemas.microsoft.com/office/word/2012/wordml" xmlns:w16cex="http://schemas.microsoft.com/office/word/2018/wordml/cex" xmlns:w16cid="http://schemas.microsoft.com/office/word/2016/wordml/cid" xmlns:w16="http://schemas.microsoft.com/office/word/2018/wordml" xmlns:w16sdtdh="http://schemas.microsoft.com/office/word/2020/wordml/sdtdatahash" xmlns:w16se="http://schemas.microsoft.com/office/word/2015/wordml/symex" mc:Ignorable="w14 w15 w16se w16cid w16 w16cex w16sdtdh">
+<w:styles xmlns:mc="http://schemas.openxmlformats.org/markup-compatibility/2006" xmlns:r="http://schemas.openxmlformats.org/officeDocument/2006/relationships" xmlns:w="http://schemas.openxmlformats.org/wordprocessingml/2006/main" xmlns:w14="http://schemas.microsoft.com/office/word/2010/wordml" xmlns:w15="http://schemas.microsoft.com/office/word/2012/wordml" xmlns:w16cex="http://schemas.microsoft.com/office/word/2018/wordml/cex" xmlns:w16cid="http://schemas.microsoft.com/office/word/2016/wordml/cid" xmlns:w16="http://schemas.microsoft.com/office/word/2018/wordml" xmlns:w16du="http://schemas.microsoft.com/office/word/2023/wordml/word16du" xmlns:w16sdtdh="http://schemas.microsoft.com/office/word/2020/wordml/sdtdatahash" xmlns:w16se="http://schemas.microsoft.com/office/word/2015/wordml/symex" mc:Ignorable="w14 w15 w16se w16cid w16 w16cex w16sdtdh w16du">
   <w:docDefaults>
     <w:rPrDefault>
       <w:rPr>
@@ -580,7 +1790,6 @@
   <w:style w:type="character" w:default="1" w:styleId="DefaultParagraphFont">
     <w:name w:val="Default Paragraph Font"/>
     <w:uiPriority w:val="1"/>
-    <w:semiHidden/>
     <w:unhideWhenUsed/>
   </w:style>
   <w:style w:type="table" w:default="1" w:styleId="TableNormal">
@@ -781,6 +1990,17 @@
       <w:sz w:val="32"/>
       <w:szCs w:val="32"/>
     </w:rPr>
+  </w:style>
+  <w:style w:type="paragraph" w:styleId="ListParagraph">
+    <w:name w:val="List Paragraph"/>
+    <w:basedOn w:val="Normal"/>
+    <w:uiPriority w:val="34"/>
+    <w:qFormat/>
+    <w:rsid w:val="007D2BCE"/>
+    <w:pPr>
+      <w:ind w:left="720"/>
+      <w:contextualSpacing/>
+    </w:pPr>
   </w:style>
 </w:styles>
 </file>

</xml_diff>